<commit_message>
Not to exec codes containing confidential info. Generated Jupyter notebook
</commit_message>
<xml_diff>
--- a/EmployeeAttritionPrediction/Docs/blog.docx
+++ b/EmployeeAttritionPrediction/Docs/blog.docx
@@ -96,9 +96,6 @@
       </w:r>
     </w:p>
     <w:p>
-      <w:pPr>
-        <w:jc w:val="both"/>
-      </w:pPr>
       <w:r>
         <w:t xml:space="preserve">Employee retention has been and will continue to be one of the biggest challenges of a company. While classical tactics such as </w:t>
       </w:r>
@@ -110,9 +107,6 @@
       </w:r>
     </w:p>
     <w:p>
-      <w:pPr>
-        <w:jc w:val="both"/>
-      </w:pPr>
       <w:r>
         <w:t xml:space="preserve">Employee demographic data have been studied and </w:t>
       </w:r>
@@ -144,22 +138,22 @@
         <w:t xml:space="preserve"> [2]</w:t>
       </w:r>
       <w:r>
-        <w:t xml:space="preserve">. In addition to that, novel cognitive computing technology based on artificial intelligence tool empower the HR department to predict staff churn before it actually </w:t>
-      </w:r>
-      <w:r>
-        <w:t>happens</w:t>
-      </w:r>
-      <w:r>
-        <w:t>.</w:t>
+        <w:t xml:space="preserve">. </w:t>
+      </w:r>
+      <w:r>
+        <w:t>N</w:t>
+      </w:r>
+      <w:r>
+        <w:t xml:space="preserve">ovel cognitive computing technology based on artificial intelligence tool empower the HR department to predict staff churn before it actually </w:t>
+      </w:r>
+      <w:r>
+        <w:t>takes place.</w:t>
       </w:r>
       <w:r>
         <w:t xml:space="preserve"> </w:t>
       </w:r>
     </w:p>
     <w:p>
-      <w:pPr>
-        <w:jc w:val="both"/>
-      </w:pPr>
       <w:r>
         <w:t>Th</w:t>
       </w:r>
@@ -198,7 +192,6 @@
           <w:ilvl w:val="0"/>
           <w:numId w:val="1"/>
         </w:numPr>
-        <w:jc w:val="both"/>
       </w:pPr>
       <w:r>
         <w:t>Static data which do not involve over time.</w:t>
@@ -207,7 +200,12 @@
         <w:t xml:space="preserve"> This type of data may refer to</w:t>
       </w:r>
       <w:r>
-        <w:t xml:space="preserve"> demographic and organizational data such as age, gender, title, etc. The characteristics of this type of data are that, within a certain period of time, they do not change or solely change in a deterministic way. For instance, years of service of an employee is static as the number increments every year.</w:t>
+        <w:t xml:space="preserve"> demographic and </w:t>
+      </w:r>
+      <w:bookmarkStart w:id="0" w:name="_GoBack"/>
+      <w:bookmarkEnd w:id="0"/>
+      <w:r>
+        <w:t>organizational data such as age, gender, title, etc. The characteristics of this type of data are that, within a certain period of time, they do not change or solely change in a deterministic way. For instance, years of service of an employee is static as the number increments every year.</w:t>
       </w:r>
     </w:p>
     <w:p>
@@ -217,7 +215,6 @@
           <w:ilvl w:val="0"/>
           <w:numId w:val="1"/>
         </w:numPr>
-        <w:jc w:val="both"/>
       </w:pPr>
       <w:r>
         <w:t xml:space="preserve">Second type of data is the dynamically involving information about an employee. </w:t>
@@ -248,160 +245,176 @@
       </w:r>
     </w:p>
     <w:p>
-      <w:pPr>
-        <w:jc w:val="both"/>
-      </w:pPr>
-      <w:r>
+      <w:r>
+        <w:rPr>
+          <w:noProof/>
+        </w:rPr>
         <w:lastRenderedPageBreak/>
-        <w:t xml:space="preserve">Attrition prediction is a scenario that takes the </w:t>
-      </w:r>
-      <w:r>
-        <w:t>above</w:t>
-      </w:r>
-      <w:r>
-        <w:t xml:space="preserve"> two types of data as input</w:t>
-      </w:r>
-      <w:r>
-        <w:t>, and then identifies</w:t>
-      </w:r>
-      <w:r>
-        <w:t xml:space="preserve"> individuals that implicitly </w:t>
-      </w:r>
-      <w:r>
-        <w:t>present</w:t>
-      </w:r>
-      <w:r>
-        <w:t xml:space="preserve"> their inclination of leaving. </w:t>
-      </w:r>
-      <w:r>
-        <w:t xml:space="preserve">The basic procedure is to extract features from the available data, and build predictive models based on a training set with labels of employment status. </w:t>
-      </w:r>
-      <w:r>
-        <w:t xml:space="preserve">Normally it can be formalized as a supervised classification problem, while the uniqueness is that population of employees with different employment status may not be equal. Training such an imbalanced data set requires resampling or cost-sensitive learning techniques. For sentiment analysis on </w:t>
-      </w:r>
-      <w:r>
-        <w:t>unstructured</w:t>
-      </w:r>
-      <w:r>
-        <w:t xml:space="preserve"> data such as text, pre-processing techniques that extract analysis-friendly quantitative features should be applied. Commonly used </w:t>
-      </w:r>
-      <w:r>
-        <w:t>feature extract methods</w:t>
-      </w:r>
-      <w:bookmarkStart w:id="0" w:name="_GoBack"/>
-      <w:bookmarkEnd w:id="0"/>
-      <w:r>
-        <w:t xml:space="preserve"> for text analysis include </w:t>
-      </w:r>
-      <w:r>
-        <w:t xml:space="preserve">word-to-vector, term frequency, or </w:t>
-      </w:r>
-      <w:r>
-        <w:t xml:space="preserve">term frequency and inverse document frequency, etc. </w:t>
-      </w:r>
-      <w:r>
-        <w:t>A</w:t>
-      </w:r>
-      <w:r>
-        <w:t xml:space="preserve">lgorithms for building the model depends on data characteristics. In case a specific algorithm does not yield desired result, ensemble techniques can be taken </w:t>
-      </w:r>
-      <w:r>
-        <w:t>to further</w:t>
-      </w:r>
-      <w:r>
-        <w:t xml:space="preserve"> </w:t>
-      </w:r>
-      <w:r>
-        <w:t xml:space="preserve">boost </w:t>
-      </w:r>
-      <w:r>
-        <w:t xml:space="preserve">model performance. </w:t>
+        <w:drawing>
+          <wp:inline distT="0" distB="0" distL="0" distR="0" wp14:anchorId="6BAB2B78" wp14:editId="6A4AEF64">
+            <wp:extent cx="5943600" cy="2772276"/>
+            <wp:effectExtent l="0" t="0" r="0" b="9525"/>
+            <wp:docPr id="7" name="Picture 7"/>
+            <wp:cNvGraphicFramePr>
+              <a:graphicFrameLocks xmlns:a="http://schemas.openxmlformats.org/drawingml/2006/main" noChangeAspect="1"/>
+            </wp:cNvGraphicFramePr>
+            <a:graphic xmlns:a="http://schemas.openxmlformats.org/drawingml/2006/main">
+              <a:graphicData uri="http://schemas.openxmlformats.org/drawingml/2006/picture">
+                <pic:pic xmlns:pic="http://schemas.openxmlformats.org/drawingml/2006/picture">
+                  <pic:nvPicPr>
+                    <pic:cNvPr id="0" name="Picture 5"/>
+                    <pic:cNvPicPr>
+                      <a:picLocks noChangeAspect="1" noChangeArrowheads="1"/>
+                    </pic:cNvPicPr>
+                  </pic:nvPicPr>
+                  <pic:blipFill>
+                    <a:blip r:embed="rId6">
+                      <a:extLst>
+                        <a:ext uri="{28A0092B-C50C-407E-A947-70E740481C1C}">
+                          <a14:useLocalDpi xmlns:a14="http://schemas.microsoft.com/office/drawing/2010/main" val="0"/>
+                        </a:ext>
+                      </a:extLst>
+                    </a:blip>
+                    <a:srcRect/>
+                    <a:stretch>
+                      <a:fillRect/>
+                    </a:stretch>
+                  </pic:blipFill>
+                  <pic:spPr bwMode="auto">
+                    <a:xfrm>
+                      <a:off x="0" y="0"/>
+                      <a:ext cx="5943600" cy="2772276"/>
+                    </a:xfrm>
+                    <a:prstGeom prst="rect">
+                      <a:avLst/>
+                    </a:prstGeom>
+                    <a:noFill/>
+                  </pic:spPr>
+                </pic:pic>
+              </a:graphicData>
+            </a:graphic>
+          </wp:inline>
+        </w:drawing>
       </w:r>
     </w:p>
     <w:p>
-      <w:pPr>
-        <w:jc w:val="both"/>
-      </w:pPr>
-      <w:r>
-        <w:t>R is a convenient tool for performing HR ch</w:t>
-      </w:r>
-      <w:r>
-        <w:t>urn prediction analysis.</w:t>
+      <w:r>
+        <w:t xml:space="preserve">Attrition prediction is a scenario that takes </w:t>
+      </w:r>
+      <w:r>
+        <w:t xml:space="preserve">employee </w:t>
+      </w:r>
+      <w:r>
+        <w:t>data as input</w:t>
+      </w:r>
+      <w:r>
+        <w:t>, and then identifies</w:t>
+      </w:r>
+      <w:r>
+        <w:t xml:space="preserve"> individuals that </w:t>
+      </w:r>
+      <w:r>
+        <w:t>have</w:t>
+      </w:r>
+      <w:r>
+        <w:t xml:space="preserve"> inclination of leaving. </w:t>
+      </w:r>
+      <w:r>
+        <w:t xml:space="preserve">The basic procedure is to extract features from the available data, and build predictive models based on a training set with labels of employment status. </w:t>
+      </w:r>
+      <w:r>
+        <w:t xml:space="preserve">Normally it can be formalized as a supervised classification problem, while the uniqueness is that population of employees with different employment status may not be equal. Training such an imbalanced data set requires resampling or cost-sensitive learning techniques. For sentiment analysis on </w:t>
+      </w:r>
+      <w:r>
+        <w:t>unstructured</w:t>
+      </w:r>
+      <w:r>
+        <w:t xml:space="preserve"> data such as text, pre-processing techniques that extract analysis-friendly quantitative features should be applied. Commonly used </w:t>
+      </w:r>
+      <w:r>
+        <w:t>feature extract methods</w:t>
+      </w:r>
+      <w:r>
+        <w:t xml:space="preserve"> for text analysis include </w:t>
+      </w:r>
+      <w:r>
+        <w:t xml:space="preserve">word-to-vector, term frequency, or </w:t>
+      </w:r>
+      <w:r>
+        <w:t xml:space="preserve">term frequency and inverse document frequency, etc. </w:t>
+      </w:r>
+      <w:r>
+        <w:t>A</w:t>
+      </w:r>
+      <w:r>
+        <w:t xml:space="preserve">lgorithms for building the model depends on data characteristics. In case a specific algorithm does not yield desired result, ensemble techniques can be taken </w:t>
+      </w:r>
+      <w:r>
+        <w:t>to further</w:t>
       </w:r>
       <w:r>
         <w:t xml:space="preserve"> </w:t>
       </w:r>
       <w:r>
-        <w:t>A lightweight data science accelerator that demonstrates the process of predicting</w:t>
-      </w:r>
-      <w:r>
-        <w:t xml:space="preserve"> </w:t>
-      </w:r>
-      <w:r>
-        <w:t xml:space="preserve">employee attrition, </w:t>
-      </w:r>
-      <w:r>
-        <w:t>given both static and dynamic information of employees</w:t>
-      </w:r>
-      <w:r>
-        <w:t xml:space="preserve">, is introduced in the GitHub repository. </w:t>
-      </w:r>
-      <w:r>
-        <w:t>Codes of the analytics are embedded in an R markdown, which can be interactively executed step by step</w:t>
-      </w:r>
-      <w:r>
-        <w:t>.</w:t>
-      </w:r>
-      <w:r>
-        <w:t xml:space="preserve"> </w:t>
-      </w:r>
-      <w:r>
-        <w:t xml:space="preserve">Especially, sentiment analysis on employee review comments are performed for employment status segmentation. Text analytical APIs of Microsoft Cognitive Services are applied for such analysis and comparatively studied with popular R packages. </w:t>
-      </w:r>
-      <w:r>
-        <w:t xml:space="preserve"> </w:t>
-      </w:r>
-      <w:r>
-        <w:t xml:space="preserve"> </w:t>
+        <w:t xml:space="preserve">boost </w:t>
+      </w:r>
+      <w:r>
+        <w:t xml:space="preserve">model performance. </w:t>
       </w:r>
     </w:p>
     <w:p>
-      <w:pPr>
-        <w:jc w:val="both"/>
-      </w:pPr>
-      <w:r>
-        <w:t xml:space="preserve">More about Microsoft Cognitive Services can be found at </w:t>
-      </w:r>
-      <w:hyperlink r:id="rId6" w:history="1">
-        <w:r>
-          <w:rPr>
-            <w:rStyle w:val="Hyperlink"/>
-          </w:rPr>
-          <w:t>https://www.microsoft.com/cognitive-services/en-us/</w:t>
-        </w:r>
-      </w:hyperlink>
-      <w:r>
-        <w:t xml:space="preserve">. </w:t>
-      </w:r>
-      <w:r>
-        <w:t xml:space="preserve">R packages that wraps up text related APIs of Microsoft Cognitive Services can be found at </w:t>
+      <w:r>
+        <w:t>R is a convenient tool for performing HR ch</w:t>
+      </w:r>
+      <w:r>
+        <w:t>urn prediction analysis.</w:t>
+      </w:r>
+      <w:r>
+        <w:t xml:space="preserve"> </w:t>
+      </w:r>
+      <w:r>
+        <w:t>A lightweight data science accelerator that demonstrates the process of predicting</w:t>
+      </w:r>
+      <w:r>
+        <w:t xml:space="preserve"> </w:t>
+      </w:r>
+      <w:r>
+        <w:t xml:space="preserve">employee attrition </w:t>
+      </w:r>
+      <w:r>
+        <w:t xml:space="preserve">is </w:t>
+      </w:r>
+      <w:r>
+        <w:t xml:space="preserve">shared in the </w:t>
       </w:r>
       <w:hyperlink r:id="rId7" w:history="1">
         <w:r>
           <w:rPr>
             <w:rStyle w:val="Hyperlink"/>
           </w:rPr>
-          <w:t>https://github.com/yueguoguo/Azure-R-Interface/tree/master/utils/cognitiveR</w:t>
+          <w:t>Github</w:t>
         </w:r>
       </w:hyperlink>
       <w:r>
         <w:t xml:space="preserve">. </w:t>
       </w:r>
+      <w:r>
+        <w:t xml:space="preserve">The walk-through basically shows how the cutting-edge machine learning and text mining techniques are applied in R for resolving the problem. </w:t>
+      </w:r>
+      <w:r>
+        <w:t>Codes of the analytics are embedded in an R markdown, which can be interactively executed step by step</w:t>
+      </w:r>
+      <w:r>
+        <w:t>.</w:t>
+      </w:r>
+      <w:r>
+        <w:t xml:space="preserve"> </w:t>
+      </w:r>
+      <w:r>
+        <w:t xml:space="preserve">Documents of various formats (e.g., PDF, html, Jupyter Notebook, etc.) can be produced directly from the markdown. </w:t>
+      </w:r>
     </w:p>
     <w:p>
-      <w:pPr>
-        <w:jc w:val="both"/>
-      </w:pPr>
       <w:r>
         <w:t>References:</w:t>
       </w:r>
@@ -415,11 +428,11 @@
         </w:numPr>
         <w:shd w:val="clear" w:color="auto" w:fill="FFFFFF"/>
         <w:spacing w:before="150" w:after="0" w:line="240" w:lineRule="auto"/>
-        <w:jc w:val="both"/>
         <w:textAlignment w:val="baseline"/>
         <w:outlineLvl w:val="0"/>
       </w:pPr>
       <w:r>
+        <w:lastRenderedPageBreak/>
         <w:t>Terence R. Mitchell, et al, “</w:t>
       </w:r>
       <w:r>
@@ -436,7 +449,6 @@
           <w:ilvl w:val="0"/>
           <w:numId w:val="2"/>
         </w:numPr>
-        <w:jc w:val="both"/>
       </w:pPr>
       <w:hyperlink r:id="rId8" w:history="1">
         <w:r>
@@ -1132,6 +1144,25 @@
       <w:szCs w:val="48"/>
     </w:rPr>
   </w:style>
+  <w:style w:type="table" w:styleId="TableGrid">
+    <w:name w:val="Table Grid"/>
+    <w:basedOn w:val="TableNormal"/>
+    <w:uiPriority w:val="39"/>
+    <w:rsid w:val="00351549"/>
+    <w:pPr>
+      <w:spacing w:after="0" w:line="240" w:lineRule="auto"/>
+    </w:pPr>
+    <w:tblPr>
+      <w:tblBorders>
+        <w:top w:val="single" w:sz="4" w:space="0" w:color="auto"/>
+        <w:left w:val="single" w:sz="4" w:space="0" w:color="auto"/>
+        <w:bottom w:val="single" w:sz="4" w:space="0" w:color="auto"/>
+        <w:right w:val="single" w:sz="4" w:space="0" w:color="auto"/>
+        <w:insideH w:val="single" w:sz="4" w:space="0" w:color="auto"/>
+        <w:insideV w:val="single" w:sz="4" w:space="0" w:color="auto"/>
+      </w:tblBorders>
+    </w:tblPr>
+  </w:style>
 </w:styles>
 </file>
 

</xml_diff>